<commit_message>
Updated to follow the standard Aim/Challenge/Extra Credit/Notes format
</commit_message>
<xml_diff>
--- a/dojo-sushi/led/LED_DojoSushiChallenges.docx
+++ b/dojo-sushi/led/LED_DojoSushiChallenges.docx
@@ -6,6 +6,22 @@
       <w:pPr>
         <w:pStyle w:val="Heading1"/>
       </w:pPr>
+      <w:proofErr w:type="spellStart"/>
+      <w:r>
+        <w:t>CoderDojo</w:t>
+      </w:r>
+      <w:proofErr w:type="spellEnd"/>
+      <w:r>
+        <w:t xml:space="preserve"> </w:t>
+      </w:r>
+      <w:proofErr w:type="gramStart"/>
+      <w:r>
+        <w:t>Bray :</w:t>
+      </w:r>
+      <w:proofErr w:type="gramEnd"/>
+      <w:r>
+        <w:t xml:space="preserve"> </w:t>
+      </w:r>
       <w:r>
         <w:t>LED Sushi</w:t>
       </w:r>
@@ -21,15 +37,58 @@
       </w:r>
     </w:p>
     <w:p>
+      <w:r>
+        <w:t>Using this “Blink” program as a base, we have a series of challenges to go deeper into controlling the LEDs and learning some programming techniques.</w:t>
+      </w:r>
+    </w:p>
+    <w:p>
+      <w:r>
+        <w:t>If you can complete these Challenges, then you have mastered controlling LEDs with your Arduino. Congratulations!</w:t>
+      </w:r>
+    </w:p>
+    <w:p/>
+    <w:p>
+      <w:r>
+        <w:br w:type="page"/>
+      </w:r>
+    </w:p>
+    <w:p>
       <w:pPr>
         <w:pStyle w:val="Heading2"/>
       </w:pPr>
       <w:r>
+        <w:lastRenderedPageBreak/>
         <w:t>Challenge #0 – Getting Started</w:t>
       </w:r>
     </w:p>
     <w:p>
       <w:pPr>
+        <w:pStyle w:val="Heading3"/>
+      </w:pPr>
+      <w:r>
+        <w:t>Level</w:t>
+      </w:r>
+    </w:p>
+    <w:p>
+      <w:proofErr w:type="gramStart"/>
+      <w:r>
+        <w:t>Beginner :</w:t>
+      </w:r>
+      <w:proofErr w:type="gramEnd"/>
+      <w:r>
+        <w:t xml:space="preserve"> You need to complete this challenge to get started with working with your Arduino.</w:t>
+      </w:r>
+    </w:p>
+    <w:p>
+      <w:pPr>
+        <w:pStyle w:val="Heading3"/>
+      </w:pPr>
+      <w:r>
+        <w:t>Challenge</w:t>
+      </w:r>
+    </w:p>
+    <w:p>
+      <w:pPr>
         <w:pStyle w:val="ListParagraph"/>
         <w:numPr>
           <w:ilvl w:val="0"/>
@@ -61,10 +120,52 @@
         </w:numPr>
       </w:pPr>
       <w:r>
-        <w:t xml:space="preserve">Download it to the Arduino </w:t>
-      </w:r>
-      <w:r>
-        <w:t>and check that the LED beside pin 13 blinks of and off once per second</w:t>
+        <w:t>Download it to the Arduino and check that the LED beside pin 13 blinks of and off once per second</w:t>
+      </w:r>
+    </w:p>
+    <w:p>
+      <w:pPr>
+        <w:pStyle w:val="Heading3"/>
+      </w:pPr>
+      <w:r>
+        <w:t>Extra Credit</w:t>
+      </w:r>
+    </w:p>
+    <w:p>
+      <w:pPr>
+        <w:pStyle w:val="ListParagraph"/>
+        <w:numPr>
+          <w:ilvl w:val="0"/>
+          <w:numId w:val="1"/>
+        </w:numPr>
+      </w:pPr>
+      <w:r>
+        <w:t>Explain to a mentor how to build the sketch without downloading it</w:t>
+      </w:r>
+    </w:p>
+    <w:p>
+      <w:pPr>
+        <w:pStyle w:val="ListParagraph"/>
+        <w:numPr>
+          <w:ilvl w:val="0"/>
+          <w:numId w:val="1"/>
+        </w:numPr>
+      </w:pPr>
+      <w:r>
+        <w:t>Look up the special Arduino function calls made in the Arduino Reference Guide</w:t>
+      </w:r>
+    </w:p>
+    <w:p>
+      <w:pPr>
+        <w:pStyle w:val="Heading3"/>
+      </w:pPr>
+      <w:r>
+        <w:t>Aims</w:t>
+      </w:r>
+    </w:p>
+    <w:p>
+      <w:r>
+        <w:t>Get the Arduino IDE installed on your computer and correctly communicating with an Arduino board connected to it over USB.</w:t>
       </w:r>
     </w:p>
     <w:p>
@@ -74,6 +175,48 @@
     </w:p>
     <w:p>
       <w:pPr>
+        <w:pStyle w:val="Heading3"/>
+      </w:pPr>
+      <w:r>
+        <w:t>Resources</w:t>
+      </w:r>
+    </w:p>
+    <w:p>
+      <w:proofErr w:type="gramStart"/>
+      <w:r>
+        <w:t>An Arduino, USB cable, and a laptop.</w:t>
+      </w:r>
+      <w:proofErr w:type="gramEnd"/>
+    </w:p>
+    <w:p>
+      <w:pPr>
+        <w:pStyle w:val="Heading3"/>
+      </w:pPr>
+      <w:r>
+        <w:t>Notes for Mentors</w:t>
+      </w:r>
+    </w:p>
+    <w:p>
+      <w:r>
+        <w:t xml:space="preserve">See the </w:t>
+      </w:r>
+      <w:proofErr w:type="spellStart"/>
+      <w:r>
+        <w:t>coderdojobray</w:t>
+      </w:r>
+      <w:proofErr w:type="spellEnd"/>
+      <w:r>
+        <w:t xml:space="preserve"> site for troubleshooting information, if the Arduino IDE will not communicate with the Arduino board.</w:t>
+      </w:r>
+    </w:p>
+    <w:p>
+      <w:r>
+        <w:br w:type="page"/>
+      </w:r>
+    </w:p>
+    <w:p/>
+    <w:p>
+      <w:pPr>
         <w:pStyle w:val="Heading2"/>
       </w:pPr>
       <w:r>
@@ -82,6 +225,27 @@
     </w:p>
     <w:p>
       <w:pPr>
+        <w:pStyle w:val="Heading3"/>
+      </w:pPr>
+      <w:r>
+        <w:t>Level</w:t>
+      </w:r>
+    </w:p>
+    <w:p>
+      <w:r>
+        <w:t>Beginner</w:t>
+      </w:r>
+    </w:p>
+    <w:p>
+      <w:pPr>
+        <w:pStyle w:val="Heading3"/>
+      </w:pPr>
+      <w:r>
+        <w:t>Challenge</w:t>
+      </w:r>
+    </w:p>
+    <w:p>
+      <w:pPr>
         <w:pStyle w:val="ListParagraph"/>
         <w:numPr>
           <w:ilvl w:val="0"/>
@@ -106,6 +270,73 @@
     </w:p>
     <w:p>
       <w:pPr>
+        <w:pStyle w:val="Heading3"/>
+      </w:pPr>
+      <w:r>
+        <w:t>Extra Credit</w:t>
+      </w:r>
+    </w:p>
+    <w:p>
+      <w:pPr>
+        <w:pStyle w:val="ListParagraph"/>
+        <w:numPr>
+          <w:ilvl w:val="0"/>
+          <w:numId w:val="2"/>
+        </w:numPr>
+      </w:pPr>
+      <w:r>
+        <w:t>Make the LED stay on for 4 seconds and off for 2 seconds</w:t>
+      </w:r>
+    </w:p>
+    <w:p>
+      <w:pPr>
+        <w:pStyle w:val="Heading3"/>
+      </w:pPr>
+      <w:r>
+        <w:t>Aims</w:t>
+      </w:r>
+    </w:p>
+    <w:p>
+      <w:r>
+        <w:t>Show you can edit and modify the code, build it, and see your changes working.</w:t>
+      </w:r>
+    </w:p>
+    <w:p>
+      <w:pPr>
+        <w:pStyle w:val="Heading3"/>
+      </w:pPr>
+      <w:r>
+        <w:t>Resources</w:t>
+      </w:r>
+    </w:p>
+    <w:p>
+      <w:proofErr w:type="gramStart"/>
+      <w:r>
+        <w:t>An Arduino, USB cable, and a laptop.</w:t>
+      </w:r>
+      <w:proofErr w:type="gramEnd"/>
+    </w:p>
+    <w:p>
+      <w:pPr>
+        <w:pStyle w:val="Heading3"/>
+      </w:pPr>
+      <w:r>
+        <w:t>Notes for Mentors</w:t>
+      </w:r>
+    </w:p>
+    <w:p>
+      <w:r>
+        <w:t>If basic communication is working, this one should be easy.</w:t>
+      </w:r>
+    </w:p>
+    <w:p>
+      <w:r>
+        <w:br w:type="page"/>
+      </w:r>
+    </w:p>
+    <w:p/>
+    <w:p>
+      <w:pPr>
         <w:pStyle w:val="Heading2"/>
       </w:pPr>
       <w:r>
@@ -114,6 +345,27 @@
     </w:p>
     <w:p>
       <w:pPr>
+        <w:pStyle w:val="Heading3"/>
+      </w:pPr>
+      <w:r>
+        <w:t>Level</w:t>
+      </w:r>
+    </w:p>
+    <w:p>
+      <w:r>
+        <w:t>Beginner</w:t>
+      </w:r>
+    </w:p>
+    <w:p>
+      <w:pPr>
+        <w:pStyle w:val="Heading3"/>
+      </w:pPr>
+      <w:r>
+        <w:t>Challenge</w:t>
+      </w:r>
+    </w:p>
+    <w:p>
+      <w:pPr>
         <w:pStyle w:val="ListParagraph"/>
         <w:numPr>
           <w:ilvl w:val="0"/>
@@ -133,7 +385,27 @@
         </w:numPr>
       </w:pPr>
       <w:r>
-        <w:t>Change it so that it blinks the LED off and on 5 times per second</w:t>
+        <w:t>Change the sketch so that the LED is on for 100 milliseconds and off for 50 milliseconds</w:t>
+      </w:r>
+    </w:p>
+    <w:p>
+      <w:pPr>
+        <w:pStyle w:val="Heading3"/>
+      </w:pPr>
+      <w:r>
+        <w:t>Extra Credit</w:t>
+      </w:r>
+    </w:p>
+    <w:p>
+      <w:pPr>
+        <w:pStyle w:val="ListParagraph"/>
+        <w:numPr>
+          <w:ilvl w:val="0"/>
+          <w:numId w:val="2"/>
+        </w:numPr>
+      </w:pPr>
+      <w:r>
+        <w:t>Change the sketch so that the LED flashes 5 times per second</w:t>
       </w:r>
     </w:p>
     <w:p>
@@ -150,14 +422,72 @@
     </w:p>
     <w:p>
       <w:pPr>
+        <w:pStyle w:val="Heading3"/>
+      </w:pPr>
+      <w:r>
+        <w:t>Aims</w:t>
+      </w:r>
+    </w:p>
+    <w:p>
+      <w:r>
+        <w:t>Learn about how fast your vision can see the light flashing. Be able to make changes to the software and see those changes in action.</w:t>
+      </w:r>
+    </w:p>
+    <w:p>
+      <w:pPr>
+        <w:pStyle w:val="Heading3"/>
+      </w:pPr>
+      <w:r>
+        <w:t>Notes for mentors</w:t>
+      </w:r>
+    </w:p>
+    <w:p>
+      <w:r>
+        <w:t>Explain that the speed of flashing is related to the speed of a film projector, the speed that TV and LCD monitors refresh at.</w:t>
+      </w:r>
+    </w:p>
+    <w:p>
+      <w:r>
+        <w:br w:type="page"/>
+      </w:r>
+    </w:p>
+    <w:p>
+      <w:pPr>
         <w:pStyle w:val="Heading2"/>
       </w:pPr>
       <w:r>
+        <w:lastRenderedPageBreak/>
         <w:t>Challenge #3 – Move your LED to a breadboard</w:t>
       </w:r>
     </w:p>
     <w:p>
       <w:pPr>
+        <w:pStyle w:val="Heading3"/>
+      </w:pPr>
+      <w:r>
+        <w:t>Level</w:t>
+      </w:r>
+    </w:p>
+    <w:p>
+      <w:proofErr w:type="spellStart"/>
+      <w:r>
+        <w:t>Imtermediate</w:t>
+      </w:r>
+      <w:proofErr w:type="spellEnd"/>
+      <w:r>
+        <w:t>: includes hardware</w:t>
+      </w:r>
+    </w:p>
+    <w:p>
+      <w:pPr>
+        <w:pStyle w:val="Heading3"/>
+      </w:pPr>
+      <w:r>
+        <w:t>Challenge</w:t>
+      </w:r>
+    </w:p>
+    <w:p>
+      <w:pPr>
         <w:pStyle w:val="ListParagraph"/>
         <w:numPr>
           <w:ilvl w:val="0"/>
@@ -194,6 +524,14 @@
     </w:p>
     <w:p>
       <w:pPr>
+        <w:pStyle w:val="Heading3"/>
+      </w:pPr>
+      <w:r>
+        <w:t>Extra Credit</w:t>
+      </w:r>
+    </w:p>
+    <w:p>
+      <w:pPr>
         <w:pStyle w:val="ListParagraph"/>
         <w:numPr>
           <w:ilvl w:val="0"/>
@@ -218,6 +556,25 @@
     </w:p>
     <w:p>
       <w:pPr>
+        <w:pStyle w:val="Heading3"/>
+      </w:pPr>
+      <w:r>
+        <w:t>Aims</w:t>
+      </w:r>
+    </w:p>
+    <w:p>
+      <w:r>
+        <w:t>Build a simple circuit on an external breadboard, and control it from the Arduino. Then modify that circuit so that the LED is controlled by a different PIN, and modify the sketch to match that PIN.</w:t>
+      </w:r>
+    </w:p>
+    <w:p>
+      <w:r>
+        <w:br w:type="page"/>
+      </w:r>
+    </w:p>
+    <w:p/>
+    <w:p>
+      <w:pPr>
         <w:pStyle w:val="Heading2"/>
       </w:pPr>
       <w:r>
@@ -229,6 +586,27 @@
     </w:p>
     <w:p>
       <w:pPr>
+        <w:pStyle w:val="Heading3"/>
+      </w:pPr>
+      <w:r>
+        <w:t>Level</w:t>
+      </w:r>
+    </w:p>
+    <w:p>
+      <w:r>
+        <w:t>Intermediate – easy if you have completed Challenge #3</w:t>
+      </w:r>
+    </w:p>
+    <w:p>
+      <w:pPr>
+        <w:pStyle w:val="Heading3"/>
+      </w:pPr>
+      <w:r>
+        <w:t>Challenge</w:t>
+      </w:r>
+    </w:p>
+    <w:p>
+      <w:pPr>
         <w:pStyle w:val="ListParagraph"/>
         <w:numPr>
           <w:ilvl w:val="0"/>
@@ -264,6 +642,39 @@
       </w:pPr>
       <w:r>
         <w:t>Change the sketch so that all three LEDs flash on and off at the same time</w:t>
+      </w:r>
+    </w:p>
+    <w:p>
+      <w:pPr>
+        <w:pStyle w:val="Heading3"/>
+      </w:pPr>
+      <w:r>
+        <w:t>Extra Credit</w:t>
+      </w:r>
+    </w:p>
+    <w:p>
+      <w:pPr>
+        <w:pStyle w:val="ListParagraph"/>
+        <w:numPr>
+          <w:ilvl w:val="0"/>
+          <w:numId w:val="2"/>
+        </w:numPr>
+      </w:pPr>
+      <w:r>
+        <w:t>Change the sketch so that the LEDs flash on and off at different times</w:t>
+      </w:r>
+    </w:p>
+    <w:p>
+      <w:pPr>
+        <w:pStyle w:val="Heading3"/>
+      </w:pPr>
+      <w:r>
+        <w:t>Aims</w:t>
+      </w:r>
+    </w:p>
+    <w:p>
+      <w:r>
+        <w:t>Build a circuit to drive more than one LED, and control them all.</w:t>
       </w:r>
     </w:p>
     <w:p>
@@ -287,6 +698,27 @@
     </w:p>
     <w:p>
       <w:pPr>
+        <w:pStyle w:val="Heading3"/>
+      </w:pPr>
+      <w:r>
+        <w:t>Level</w:t>
+      </w:r>
+    </w:p>
+    <w:p>
+      <w:r>
+        <w:t>Advanced</w:t>
+      </w:r>
+    </w:p>
+    <w:p>
+      <w:pPr>
+        <w:pStyle w:val="Heading3"/>
+      </w:pPr>
+      <w:r>
+        <w:t>Challenge</w:t>
+      </w:r>
+    </w:p>
+    <w:p>
+      <w:pPr>
         <w:pStyle w:val="ListParagraph"/>
         <w:numPr>
           <w:ilvl w:val="0"/>
@@ -347,10 +779,76 @@
     </w:p>
     <w:p>
       <w:pPr>
+        <w:pStyle w:val="Heading3"/>
+      </w:pPr>
+      <w:r>
+        <w:t>Extra Credit</w:t>
+      </w:r>
+    </w:p>
+    <w:p>
+      <w:r>
+        <w:t>Use a function to control the LED: pass in the LED to control as a parameter to the function</w:t>
+      </w:r>
+    </w:p>
+    <w:p>
+      <w:pPr>
+        <w:pStyle w:val="Heading3"/>
+      </w:pPr>
+      <w:r>
+        <w:t>Aims</w:t>
+      </w:r>
+    </w:p>
+    <w:p>
+      <w:r>
+        <w:t>Control LEDs in a pattern.</w:t>
+      </w:r>
+    </w:p>
+    <w:p>
+      <w:pPr>
+        <w:pStyle w:val="Heading3"/>
+      </w:pPr>
+      <w:r>
+        <w:t>Mentor notes</w:t>
+      </w:r>
+    </w:p>
+    <w:p>
+      <w:r>
+        <w:t xml:space="preserve">Use this challenge to introduce </w:t>
+      </w:r>
+    </w:p>
+    <w:p>
+      <w:r>
+        <w:br w:type="page"/>
+      </w:r>
+    </w:p>
+    <w:p>
+      <w:pPr>
         <w:pStyle w:val="Heading2"/>
       </w:pPr>
       <w:r>
+        <w:lastRenderedPageBreak/>
         <w:t>Challenge #6 – Sweeping the LEDs back and forth</w:t>
+      </w:r>
+    </w:p>
+    <w:p>
+      <w:pPr>
+        <w:pStyle w:val="Heading3"/>
+      </w:pPr>
+      <w:r>
+        <w:t>Level</w:t>
+      </w:r>
+    </w:p>
+    <w:p>
+      <w:r>
+        <w:t>Advanced</w:t>
+      </w:r>
+    </w:p>
+    <w:p>
+      <w:pPr>
+        <w:pStyle w:val="Heading3"/>
+      </w:pPr>
+      <w:r>
+        <w:t>Challenge</w:t>
       </w:r>
     </w:p>
     <w:p>
@@ -407,14 +905,104 @@
     </w:p>
     <w:p>
       <w:pPr>
+        <w:pStyle w:val="Heading3"/>
+      </w:pPr>
+      <w:r>
+        <w:t>Extra Credit</w:t>
+      </w:r>
+    </w:p>
+    <w:p>
+      <w:r>
+        <w:t xml:space="preserve">Use a </w:t>
+      </w:r>
+      <w:proofErr w:type="gramStart"/>
+      <w:r>
+        <w:t>for(</w:t>
+      </w:r>
+      <w:proofErr w:type="gramEnd"/>
+      <w:r>
+        <w:t>) loop together with a function() to control the LEDs</w:t>
+      </w:r>
+    </w:p>
+    <w:p>
+      <w:pPr>
+        <w:pStyle w:val="Heading3"/>
+      </w:pPr>
+      <w:r>
+        <w:t>Aims</w:t>
+      </w:r>
+    </w:p>
+    <w:p>
+      <w:r>
+        <w:t xml:space="preserve">Introduce </w:t>
+      </w:r>
+      <w:proofErr w:type="gramStart"/>
+      <w:r>
+        <w:t>for(</w:t>
+      </w:r>
+      <w:proofErr w:type="gramEnd"/>
+      <w:r>
+        <w:t>) loops to make the code neater and clearer to understand</w:t>
+      </w:r>
+    </w:p>
+    <w:p>
+      <w:pPr>
+        <w:pStyle w:val="Heading3"/>
+      </w:pPr>
+      <w:r>
+        <w:t>Notes for Mentors</w:t>
+      </w:r>
+    </w:p>
+    <w:p>
+      <w:r>
+        <w:t xml:space="preserve">Explain how </w:t>
+      </w:r>
+      <w:proofErr w:type="gramStart"/>
+      <w:r>
+        <w:t>for(</w:t>
+      </w:r>
+      <w:proofErr w:type="gramEnd"/>
+      <w:r>
+        <w:t>) loops and functions() can simplify the code and reduce the amount of code you have to write</w:t>
+      </w:r>
+    </w:p>
+    <w:p>
+      <w:r>
+        <w:br w:type="page"/>
+      </w:r>
+    </w:p>
+    <w:p>
+      <w:pPr>
         <w:pStyle w:val="Heading2"/>
       </w:pPr>
       <w:r>
+        <w:lastRenderedPageBreak/>
         <w:t>Challenge #7 – S.O.S</w:t>
       </w:r>
     </w:p>
     <w:p>
       <w:pPr>
+        <w:pStyle w:val="Heading3"/>
+      </w:pPr>
+      <w:r>
+        <w:t>Level</w:t>
+      </w:r>
+    </w:p>
+    <w:p>
+      <w:r>
+        <w:t xml:space="preserve">Advanced </w:t>
+      </w:r>
+    </w:p>
+    <w:p>
+      <w:pPr>
+        <w:pStyle w:val="Heading3"/>
+      </w:pPr>
+      <w:r>
+        <w:t>Challenge</w:t>
+      </w:r>
+    </w:p>
+    <w:p>
+      <w:pPr>
         <w:pStyle w:val="ListParagraph"/>
         <w:numPr>
           <w:ilvl w:val="0"/>
@@ -466,9 +1054,54 @@
     </w:p>
     <w:p>
       <w:pPr>
+        <w:pStyle w:val="Heading3"/>
+      </w:pPr>
+      <w:r>
+        <w:t>Extra Credit</w:t>
+      </w:r>
+    </w:p>
+    <w:p>
+      <w:r>
+        <w:t>Find the description of the Morse code symbols on the internet and make a different pattern: explain that pattern to a mentor</w:t>
+      </w:r>
+    </w:p>
+    <w:p>
+      <w:pPr>
+        <w:pStyle w:val="Heading3"/>
+      </w:pPr>
+      <w:r>
+        <w:t>Aims</w:t>
+      </w:r>
+    </w:p>
+    <w:p>
+      <w:r>
+        <w:t>More advanced LED control: introducing Morse code.</w:t>
+      </w:r>
+    </w:p>
+    <w:p>
+      <w:pPr>
+        <w:pStyle w:val="Heading3"/>
+      </w:pPr>
+      <w:r>
+        <w:t>Notes for Mentors</w:t>
+      </w:r>
+    </w:p>
+    <w:p>
+      <w:r>
+        <w:t>Kids will need to look up Morse code on Wikipedia or similar</w:t>
+      </w:r>
+    </w:p>
+    <w:p>
+      <w:r>
+        <w:br w:type="page"/>
+      </w:r>
+    </w:p>
+    <w:p>
+      <w:pPr>
         <w:pStyle w:val="Heading1"/>
       </w:pPr>
       <w:r>
+        <w:lastRenderedPageBreak/>
         <w:t xml:space="preserve">Challenge #8 – Your Name in Morse </w:t>
       </w:r>
       <w:proofErr w:type="gramStart"/>
@@ -479,6 +1112,27 @@
     </w:p>
     <w:p>
       <w:pPr>
+        <w:pStyle w:val="Heading3"/>
+      </w:pPr>
+      <w:r>
+        <w:t>Level</w:t>
+      </w:r>
+    </w:p>
+    <w:p>
+      <w:r>
+        <w:t>Advanced</w:t>
+      </w:r>
+    </w:p>
+    <w:p>
+      <w:pPr>
+        <w:pStyle w:val="Heading3"/>
+      </w:pPr>
+      <w:r>
+        <w:t>Challenge</w:t>
+      </w:r>
+    </w:p>
+    <w:p>
+      <w:pPr>
         <w:pStyle w:val="ListParagraph"/>
         <w:numPr>
           <w:ilvl w:val="0"/>
@@ -510,10 +1164,58 @@
         </w:numPr>
       </w:pPr>
       <w:r>
-        <w:t xml:space="preserve">Change your sketch so that it flashes </w:t>
-      </w:r>
-      <w:r>
-        <w:t>out your first name in Morse code. You can look up the Morse code for your name on the Internet.</w:t>
+        <w:t>Change your sketch so that it flashes out your first name in Morse code. You can look up the Morse code for your name on the Internet.</w:t>
+      </w:r>
+    </w:p>
+    <w:p>
+      <w:pPr>
+        <w:pStyle w:val="Heading3"/>
+      </w:pPr>
+      <w:r>
+        <w:t>Extra Credit</w:t>
+      </w:r>
+    </w:p>
+    <w:p>
+      <w:pPr>
+        <w:pStyle w:val="ListParagraph"/>
+        <w:numPr>
+          <w:ilvl w:val="0"/>
+          <w:numId w:val="2"/>
+        </w:numPr>
+      </w:pPr>
+      <w:r>
+        <w:t>How would you make sure that upper and lower case letters generate the same Morse code symbol (since Morse code has no upper or lower case)</w:t>
+      </w:r>
+    </w:p>
+    <w:p>
+      <w:pPr>
+        <w:pStyle w:val="Heading3"/>
+      </w:pPr>
+      <w:r>
+        <w:t>Aims</w:t>
+      </w:r>
+    </w:p>
+    <w:p>
+      <w:r>
+        <w:t>Introduce more complex Morse code, and the notion of converting between upper and lower case characters.</w:t>
+      </w:r>
+    </w:p>
+    <w:p>
+      <w:pPr>
+        <w:pStyle w:val="Heading3"/>
+      </w:pPr>
+      <w:r>
+        <w:t>Notes for Mentors</w:t>
+      </w:r>
+    </w:p>
+    <w:p>
+      <w:r>
+        <w:t>Encourage the use of a function to output a Morse code letter, and use a data structure (an array, maybe) to hold the letters to output.</w:t>
+      </w:r>
+    </w:p>
+    <w:p>
+      <w:r>
+        <w:br w:type="page"/>
       </w:r>
     </w:p>
     <w:p>
@@ -521,6 +1223,7 @@
         <w:pStyle w:val="Heading2"/>
       </w:pPr>
       <w:r>
+        <w:lastRenderedPageBreak/>
         <w:t xml:space="preserve">Challenge #9 – Morse </w:t>
       </w:r>
       <w:proofErr w:type="gramStart"/>
@@ -531,6 +1234,27 @@
     </w:p>
     <w:p>
       <w:pPr>
+        <w:pStyle w:val="Heading3"/>
+      </w:pPr>
+      <w:r>
+        <w:t>Level</w:t>
+      </w:r>
+    </w:p>
+    <w:p>
+      <w:r>
+        <w:t>Very Advanced</w:t>
+      </w:r>
+    </w:p>
+    <w:p>
+      <w:pPr>
+        <w:pStyle w:val="Heading3"/>
+      </w:pPr>
+      <w:r>
+        <w:t>Challenge</w:t>
+      </w:r>
+    </w:p>
+    <w:p>
+      <w:pPr>
         <w:pStyle w:val="ListParagraph"/>
         <w:numPr>
           <w:ilvl w:val="0"/>
@@ -565,6 +1289,36 @@
         <w:t>Make a sketch which can send a message in Morse code. The message can be a fixed string which is built into your sketch. The sketch should know the complete Morse code “alphabet”, which you can look up on the Internet.</w:t>
       </w:r>
     </w:p>
+    <w:p>
+      <w:pPr>
+        <w:pStyle w:val="Heading3"/>
+      </w:pPr>
+      <w:r>
+        <w:t>Extra Credit</w:t>
+      </w:r>
+    </w:p>
+    <w:p>
+      <w:r>
+        <w:t>Extra credit here given for program structure. The program should have a definition of the Morse code alphabet in a data structure, and be able to look up the corre</w:t>
+      </w:r>
+      <w:r>
+        <w:t>ct output symbol for any letter in the fixed string, so that you can just change the string and get a different output pattern</w:t>
+      </w:r>
+    </w:p>
+    <w:p>
+      <w:pPr>
+        <w:pStyle w:val="Heading3"/>
+      </w:pPr>
+      <w:r>
+        <w:t>Notes for Mentors</w:t>
+      </w:r>
+    </w:p>
+    <w:p>
+      <w:r>
+        <w:t>This is quite a complex program, and a Ninja who can successfully complete this has a very good grasp of basic programming.</w:t>
+      </w:r>
+    </w:p>
+    <w:p/>
     <w:p>
       <w:pPr>
         <w:pStyle w:val="Heading2"/>
@@ -577,6 +1331,27 @@
     </w:p>
     <w:p>
       <w:pPr>
+        <w:pStyle w:val="Heading3"/>
+      </w:pPr>
+      <w:r>
+        <w:t>Level</w:t>
+      </w:r>
+    </w:p>
+    <w:p>
+      <w:r>
+        <w:t>Intermediate</w:t>
+      </w:r>
+    </w:p>
+    <w:p>
+      <w:pPr>
+        <w:pStyle w:val="Heading3"/>
+      </w:pPr>
+      <w:r>
+        <w:t>Challenge</w:t>
+      </w:r>
+    </w:p>
+    <w:p>
+      <w:pPr>
         <w:pStyle w:val="ListParagraph"/>
         <w:numPr>
           <w:ilvl w:val="0"/>
@@ -613,6 +1388,14 @@
     </w:p>
     <w:p>
       <w:pPr>
+        <w:pStyle w:val="Heading3"/>
+      </w:pPr>
+      <w:r>
+        <w:t>Extra Credit</w:t>
+      </w:r>
+    </w:p>
+    <w:p>
+      <w:pPr>
         <w:pStyle w:val="ListParagraph"/>
         <w:numPr>
           <w:ilvl w:val="0"/>
@@ -637,14 +1420,67 @@
     </w:p>
     <w:p>
       <w:pPr>
+        <w:pStyle w:val="Heading3"/>
+      </w:pPr>
+      <w:r>
+        <w:t>Aims</w:t>
+      </w:r>
+    </w:p>
+    <w:p>
+      <w:r>
+        <w:t>Introduce PWM: the kids can look this up on Wikipedia, or have a mentor or more advanced Ninja explain this to them.</w:t>
+      </w:r>
+    </w:p>
+    <w:p>
+      <w:pPr>
+        <w:pStyle w:val="Heading3"/>
+      </w:pPr>
+      <w:r>
+        <w:t>Mentor Notes</w:t>
+      </w:r>
+    </w:p>
+    <w:p>
+      <w:r>
+        <w:t>LED colour mixing will probably not work too well with individual LEDs. To have the best chance of it working, make sure the LEDs are as close together as possible, and use a “diffuser” (piece of paper, handkerchief …) to try to diffuse the light from the LEDs.</w:t>
+      </w:r>
+    </w:p>
+    <w:p>
+      <w:r>
+        <w:br w:type="page"/>
+      </w:r>
+    </w:p>
+    <w:p>
+      <w:pPr>
         <w:pStyle w:val="Heading2"/>
       </w:pPr>
       <w:r>
+        <w:lastRenderedPageBreak/>
         <w:t>Challenge #11 – RGB LED Strip</w:t>
       </w:r>
     </w:p>
     <w:p>
       <w:pPr>
+        <w:pStyle w:val="Heading3"/>
+      </w:pPr>
+      <w:r>
+        <w:t>Level</w:t>
+      </w:r>
+    </w:p>
+    <w:p>
+      <w:r>
+        <w:t>Intermediate</w:t>
+      </w:r>
+    </w:p>
+    <w:p>
+      <w:pPr>
+        <w:pStyle w:val="Heading3"/>
+      </w:pPr>
+      <w:r>
+        <w:t>Challenge</w:t>
+      </w:r>
+    </w:p>
+    <w:p>
+      <w:pPr>
         <w:pStyle w:val="ListParagraph"/>
         <w:numPr>
           <w:ilvl w:val="0"/>
@@ -679,16 +1515,149 @@
         <w:t>Change the sketch so that it continually changes the colour of the RGB LED strip, gradually changing through all the colours on the colour wheel. You will need to use PWM (Pulse Width Modulation) for this challenge: you can look up PWM for Arduino. Ask the other Arduino ninjas for help with PWM if you can’t find it – and if they don’t know, then come and find a mentor.</w:t>
       </w:r>
     </w:p>
-    <w:p/>
-    <w:p>
-      <w:r>
-        <w:t xml:space="preserve">If you can complete these Challenges, then you have mastered </w:t>
-      </w:r>
-      <w:r>
-        <w:t>controlling LEDs with your Arduino. Congratulations!</w:t>
+    <w:p>
+      <w:pPr>
+        <w:pStyle w:val="Heading3"/>
+        <w:rPr>
+          <w:lang w:val="en-US"/>
+        </w:rPr>
+      </w:pPr>
+      <w:r>
+        <w:rPr>
+          <w:lang w:val="en-US"/>
+        </w:rPr>
+        <w:t>Extra Credit</w:t>
+      </w:r>
+    </w:p>
+    <w:p>
+      <w:pPr>
+        <w:pStyle w:val="ListParagraph"/>
+        <w:numPr>
+          <w:ilvl w:val="0"/>
+          <w:numId w:val="2"/>
+        </w:numPr>
+        <w:rPr>
+          <w:lang w:val="en-US"/>
+        </w:rPr>
+      </w:pPr>
+      <w:r>
+        <w:rPr>
+          <w:lang w:val="en-US"/>
+        </w:rPr>
+        <w:t xml:space="preserve">Cycle the </w:t>
+      </w:r>
+      <w:proofErr w:type="spellStart"/>
+      <w:r>
+        <w:rPr>
+          <w:lang w:val="en-US"/>
+        </w:rPr>
+        <w:t>colours</w:t>
+      </w:r>
+      <w:proofErr w:type="spellEnd"/>
+      <w:r>
+        <w:rPr>
+          <w:lang w:val="en-US"/>
+        </w:rPr>
+        <w:t xml:space="preserve"> of the LED strip to match your </w:t>
+      </w:r>
+      <w:proofErr w:type="spellStart"/>
+      <w:r>
+        <w:rPr>
+          <w:lang w:val="en-US"/>
+        </w:rPr>
+        <w:t>favourite</w:t>
+      </w:r>
+      <w:proofErr w:type="spellEnd"/>
+      <w:r>
+        <w:rPr>
+          <w:lang w:val="en-US"/>
+        </w:rPr>
+        <w:t xml:space="preserve"> team, or to match the </w:t>
+      </w:r>
+      <w:proofErr w:type="spellStart"/>
+      <w:r>
+        <w:rPr>
+          <w:lang w:val="en-US"/>
+        </w:rPr>
+        <w:t>colours</w:t>
+      </w:r>
+      <w:proofErr w:type="spellEnd"/>
+      <w:r>
+        <w:rPr>
+          <w:lang w:val="en-US"/>
+        </w:rPr>
+        <w:t xml:space="preserve"> of the Irish flag.</w:t>
       </w:r>
       <w:bookmarkStart w:id="0" w:name="_GoBack"/>
       <w:bookmarkEnd w:id="0"/>
+    </w:p>
+    <w:p>
+      <w:pPr>
+        <w:pStyle w:val="Heading3"/>
+        <w:rPr>
+          <w:lang w:val="en-US"/>
+        </w:rPr>
+      </w:pPr>
+      <w:r>
+        <w:rPr>
+          <w:lang w:val="en-US"/>
+        </w:rPr>
+        <w:t>Aims</w:t>
+      </w:r>
+    </w:p>
+    <w:p>
+      <w:pPr>
+        <w:rPr>
+          <w:lang w:val="en-US"/>
+        </w:rPr>
+      </w:pPr>
+      <w:r>
+        <w:rPr>
+          <w:lang w:val="en-US"/>
+        </w:rPr>
+        <w:t>Introduce control of the LED strips, which can be used for some very cool visual effects.</w:t>
+      </w:r>
+    </w:p>
+    <w:p>
+      <w:pPr>
+        <w:pStyle w:val="Heading3"/>
+        <w:rPr>
+          <w:lang w:val="en-US"/>
+        </w:rPr>
+      </w:pPr>
+      <w:r>
+        <w:rPr>
+          <w:lang w:val="en-US"/>
+        </w:rPr>
+        <w:t>Notes for Mentors</w:t>
+      </w:r>
+    </w:p>
+    <w:p>
+      <w:pPr>
+        <w:rPr>
+          <w:lang w:val="en-US"/>
+        </w:rPr>
+      </w:pPr>
+      <w:r>
+        <w:rPr>
+          <w:lang w:val="en-US"/>
+        </w:rPr>
+        <w:t xml:space="preserve">The LED strip has to be powered using an external 12V power supply: help the kids set this up. The Arduino can be powered by the same power </w:t>
+      </w:r>
+      <w:proofErr w:type="gramStart"/>
+      <w:r>
+        <w:rPr>
+          <w:lang w:val="en-US"/>
+        </w:rPr>
+        <w:t>supply :</w:t>
+      </w:r>
+      <w:proofErr w:type="gramEnd"/>
+      <w:r>
+        <w:rPr>
+          <w:lang w:val="en-US"/>
+        </w:rPr>
+        <w:t xml:space="preserve"> you need to be careful wiring up the power supply to that you don’t damage something connected to the Arduino (or the Arduino itself)</w:t>
+      </w:r>
     </w:p>
     <w:sectPr>
       <w:pgSz w:w="11906" w:h="16838"/>
@@ -1142,6 +2111,52 @@
       <w:szCs w:val="26"/>
     </w:rPr>
   </w:style>
+  <w:style w:type="paragraph" w:styleId="Heading3">
+    <w:name w:val="heading 3"/>
+    <w:basedOn w:val="Normal"/>
+    <w:next w:val="Normal"/>
+    <w:link w:val="Heading3Char"/>
+    <w:uiPriority w:val="9"/>
+    <w:unhideWhenUsed/>
+    <w:qFormat/>
+    <w:rsid w:val="001C5B67"/>
+    <w:pPr>
+      <w:keepNext/>
+      <w:keepLines/>
+      <w:spacing w:before="200" w:after="0"/>
+      <w:outlineLvl w:val="2"/>
+    </w:pPr>
+    <w:rPr>
+      <w:rFonts w:asciiTheme="majorHAnsi" w:eastAsiaTheme="majorEastAsia" w:hAnsiTheme="majorHAnsi" w:cstheme="majorBidi"/>
+      <w:b/>
+      <w:bCs/>
+      <w:color w:val="4F81BD" w:themeColor="accent1"/>
+    </w:rPr>
+  </w:style>
+  <w:style w:type="paragraph" w:styleId="Heading4">
+    <w:name w:val="heading 4"/>
+    <w:basedOn w:val="Normal"/>
+    <w:next w:val="Normal"/>
+    <w:link w:val="Heading4Char"/>
+    <w:uiPriority w:val="9"/>
+    <w:unhideWhenUsed/>
+    <w:qFormat/>
+    <w:rsid w:val="00676B76"/>
+    <w:pPr>
+      <w:keepNext/>
+      <w:keepLines/>
+      <w:spacing w:before="200" w:after="0"/>
+      <w:outlineLvl w:val="3"/>
+    </w:pPr>
+    <w:rPr>
+      <w:rFonts w:asciiTheme="majorHAnsi" w:eastAsiaTheme="majorEastAsia" w:hAnsiTheme="majorHAnsi" w:cstheme="majorBidi"/>
+      <w:b/>
+      <w:bCs/>
+      <w:i/>
+      <w:iCs/>
+      <w:color w:val="4F81BD" w:themeColor="accent1"/>
+    </w:rPr>
+  </w:style>
   <w:style w:type="character" w:default="1" w:styleId="DefaultParagraphFont">
     <w:name w:val="Default Paragraph Font"/>
     <w:uiPriority w:val="1"/>
@@ -1209,6 +2224,34 @@
       <w:ind w:left="720"/>
       <w:contextualSpacing/>
     </w:pPr>
+  </w:style>
+  <w:style w:type="character" w:customStyle="1" w:styleId="Heading3Char">
+    <w:name w:val="Heading 3 Char"/>
+    <w:basedOn w:val="DefaultParagraphFont"/>
+    <w:link w:val="Heading3"/>
+    <w:uiPriority w:val="9"/>
+    <w:rsid w:val="001C5B67"/>
+    <w:rPr>
+      <w:rFonts w:asciiTheme="majorHAnsi" w:eastAsiaTheme="majorEastAsia" w:hAnsiTheme="majorHAnsi" w:cstheme="majorBidi"/>
+      <w:b/>
+      <w:bCs/>
+      <w:color w:val="4F81BD" w:themeColor="accent1"/>
+    </w:rPr>
+  </w:style>
+  <w:style w:type="character" w:customStyle="1" w:styleId="Heading4Char">
+    <w:name w:val="Heading 4 Char"/>
+    <w:basedOn w:val="DefaultParagraphFont"/>
+    <w:link w:val="Heading4"/>
+    <w:uiPriority w:val="9"/>
+    <w:rsid w:val="00676B76"/>
+    <w:rPr>
+      <w:rFonts w:asciiTheme="majorHAnsi" w:eastAsiaTheme="majorEastAsia" w:hAnsiTheme="majorHAnsi" w:cstheme="majorBidi"/>
+      <w:b/>
+      <w:bCs/>
+      <w:i/>
+      <w:iCs/>
+      <w:color w:val="4F81BD" w:themeColor="accent1"/>
+    </w:rPr>
   </w:style>
 </w:styles>
 </file>
@@ -1420,6 +2463,52 @@
       <w:szCs w:val="26"/>
     </w:rPr>
   </w:style>
+  <w:style w:type="paragraph" w:styleId="Heading3">
+    <w:name w:val="heading 3"/>
+    <w:basedOn w:val="Normal"/>
+    <w:next w:val="Normal"/>
+    <w:link w:val="Heading3Char"/>
+    <w:uiPriority w:val="9"/>
+    <w:unhideWhenUsed/>
+    <w:qFormat/>
+    <w:rsid w:val="001C5B67"/>
+    <w:pPr>
+      <w:keepNext/>
+      <w:keepLines/>
+      <w:spacing w:before="200" w:after="0"/>
+      <w:outlineLvl w:val="2"/>
+    </w:pPr>
+    <w:rPr>
+      <w:rFonts w:asciiTheme="majorHAnsi" w:eastAsiaTheme="majorEastAsia" w:hAnsiTheme="majorHAnsi" w:cstheme="majorBidi"/>
+      <w:b/>
+      <w:bCs/>
+      <w:color w:val="4F81BD" w:themeColor="accent1"/>
+    </w:rPr>
+  </w:style>
+  <w:style w:type="paragraph" w:styleId="Heading4">
+    <w:name w:val="heading 4"/>
+    <w:basedOn w:val="Normal"/>
+    <w:next w:val="Normal"/>
+    <w:link w:val="Heading4Char"/>
+    <w:uiPriority w:val="9"/>
+    <w:unhideWhenUsed/>
+    <w:qFormat/>
+    <w:rsid w:val="00676B76"/>
+    <w:pPr>
+      <w:keepNext/>
+      <w:keepLines/>
+      <w:spacing w:before="200" w:after="0"/>
+      <w:outlineLvl w:val="3"/>
+    </w:pPr>
+    <w:rPr>
+      <w:rFonts w:asciiTheme="majorHAnsi" w:eastAsiaTheme="majorEastAsia" w:hAnsiTheme="majorHAnsi" w:cstheme="majorBidi"/>
+      <w:b/>
+      <w:bCs/>
+      <w:i/>
+      <w:iCs/>
+      <w:color w:val="4F81BD" w:themeColor="accent1"/>
+    </w:rPr>
+  </w:style>
   <w:style w:type="character" w:default="1" w:styleId="DefaultParagraphFont">
     <w:name w:val="Default Paragraph Font"/>
     <w:uiPriority w:val="1"/>
@@ -1487,6 +2576,34 @@
       <w:ind w:left="720"/>
       <w:contextualSpacing/>
     </w:pPr>
+  </w:style>
+  <w:style w:type="character" w:customStyle="1" w:styleId="Heading3Char">
+    <w:name w:val="Heading 3 Char"/>
+    <w:basedOn w:val="DefaultParagraphFont"/>
+    <w:link w:val="Heading3"/>
+    <w:uiPriority w:val="9"/>
+    <w:rsid w:val="001C5B67"/>
+    <w:rPr>
+      <w:rFonts w:asciiTheme="majorHAnsi" w:eastAsiaTheme="majorEastAsia" w:hAnsiTheme="majorHAnsi" w:cstheme="majorBidi"/>
+      <w:b/>
+      <w:bCs/>
+      <w:color w:val="4F81BD" w:themeColor="accent1"/>
+    </w:rPr>
+  </w:style>
+  <w:style w:type="character" w:customStyle="1" w:styleId="Heading4Char">
+    <w:name w:val="Heading 4 Char"/>
+    <w:basedOn w:val="DefaultParagraphFont"/>
+    <w:link w:val="Heading4"/>
+    <w:uiPriority w:val="9"/>
+    <w:rsid w:val="00676B76"/>
+    <w:rPr>
+      <w:rFonts w:asciiTheme="majorHAnsi" w:eastAsiaTheme="majorEastAsia" w:hAnsiTheme="majorHAnsi" w:cstheme="majorBidi"/>
+      <w:b/>
+      <w:bCs/>
+      <w:i/>
+      <w:iCs/>
+      <w:color w:val="4F81BD" w:themeColor="accent1"/>
+    </w:rPr>
   </w:style>
 </w:styles>
 </file>

</xml_diff>

<commit_message>
Added "nodelay" variety of blink
</commit_message>
<xml_diff>
--- a/dojo-sushi/led/LED_DojoSushiChallenges.docx
+++ b/dojo-sushi/led/LED_DojoSushiChallenges.docx
@@ -43,6 +43,48 @@
     </w:p>
     <w:p>
       <w:r>
+        <w:t>There is also a variation on the simple “Blink” program, which does the same thing, but in a different way. “</w:t>
+      </w:r>
+      <w:proofErr w:type="spellStart"/>
+      <w:r>
+        <w:t>Blinknodelay</w:t>
+      </w:r>
+      <w:proofErr w:type="spellEnd"/>
+      <w:r>
+        <w:t xml:space="preserve">” blinks your LED but does not use the </w:t>
+      </w:r>
+      <w:proofErr w:type="gramStart"/>
+      <w:r>
+        <w:t>delay(</w:t>
+      </w:r>
+      <w:proofErr w:type="gramEnd"/>
+      <w:r>
+        <w:t>) function. This shows you that there is nearly always more than one way to do something: which way you pick depends on your preference, or what else you need your so</w:t>
+      </w:r>
+      <w:bookmarkStart w:id="0" w:name="_GoBack"/>
+      <w:bookmarkEnd w:id="0"/>
+      <w:r>
+        <w:t xml:space="preserve">ftware to do, or which seems better to you. </w:t>
+      </w:r>
+    </w:p>
+    <w:p>
+      <w:pPr>
+        <w:rPr>
+          <w:b/>
+        </w:rPr>
+      </w:pPr>
+      <w:r>
+        <w:t xml:space="preserve">That’s the best thing about software you write yourself: you can do it </w:t>
+      </w:r>
+      <w:r>
+        <w:rPr>
+          <w:b/>
+        </w:rPr>
+        <w:t>your way.</w:t>
+      </w:r>
+    </w:p>
+    <w:p>
+      <w:r>
         <w:t>If you can complete these Challenges, then you have mastered controlling LEDs with your Arduino. Congratulations!</w:t>
       </w:r>
     </w:p>
@@ -1588,8 +1630,6 @@
         </w:rPr>
         <w:t xml:space="preserve"> of the Irish flag.</w:t>
       </w:r>
-      <w:bookmarkStart w:id="0" w:name="_GoBack"/>
-      <w:bookmarkEnd w:id="0"/>
     </w:p>
     <w:p>
       <w:pPr>

</xml_diff>